<commit_message>
Inserted sim diagrams to report
</commit_message>
<xml_diff>
--- a/Lab3/Lab 3 report.docx
+++ b/Lab3/Lab 3 report.docx
@@ -195,47 +195,7 @@
           <w:kern w:val="0"/>
           <w14:ligatures w14:val="none"/>
         </w:rPr>
-        <w:t xml:space="preserve">Implement a </w:t>
-      </w:r>
-      <w:r>
-        <w:rPr>
-          <w:rFonts w:ascii="Times New Roman" w:eastAsia="Times New Roman" w:hAnsi="Times New Roman" w:cs="Times New Roman"/>
-          <w:kern w:val="0"/>
-          <w14:ligatures w14:val="none"/>
-        </w:rPr>
-        <w:t>pseudo-random number generator</w:t>
-      </w:r>
-      <w:r>
-        <w:rPr>
-          <w:rFonts w:ascii="Times New Roman" w:eastAsia="Times New Roman" w:hAnsi="Times New Roman" w:cs="Times New Roman"/>
-          <w:kern w:val="0"/>
-          <w14:ligatures w14:val="none"/>
-        </w:rPr>
-        <w:t xml:space="preserve"> on the DE-10 Lite development board. The </w:t>
-      </w:r>
-      <w:r>
-        <w:rPr>
-          <w:rFonts w:ascii="Times New Roman" w:eastAsia="Times New Roman" w:hAnsi="Times New Roman" w:cs="Times New Roman"/>
-          <w:kern w:val="0"/>
-          <w14:ligatures w14:val="none"/>
-        </w:rPr>
-        <w:t>random number generator</w:t>
-      </w:r>
-      <w:r>
-        <w:rPr>
-          <w:rFonts w:ascii="Times New Roman" w:eastAsia="Times New Roman" w:hAnsi="Times New Roman" w:cs="Times New Roman"/>
-          <w:kern w:val="0"/>
-          <w14:ligatures w14:val="none"/>
-        </w:rPr>
-        <w:t xml:space="preserve"> should be </w:t>
-      </w:r>
-      <w:r>
-        <w:rPr>
-          <w:rFonts w:ascii="Times New Roman" w:eastAsia="Times New Roman" w:hAnsi="Times New Roman" w:cs="Times New Roman"/>
-          <w:kern w:val="0"/>
-          <w14:ligatures w14:val="none"/>
-        </w:rPr>
-        <w:t xml:space="preserve">implemented with an appropriately sized LFSR. Taps in LSFR should be chosen to maximize the number sequence. The two on-board buttons will be used to generate and reset. When generate is pressed, a two-digit hexadecimal number, from 00-FF, will appear on two of the seven-segment displays. Pressing reset will revert </w:t>
+        <w:t xml:space="preserve">Implement a pseudo-random number generator on the DE-10 Lite development board. The random number generator should be implemented with an appropriately sized LFSR. Taps in LSFR should be chosen to maximize the number sequence. The two on-board buttons will be used to generate and reset. When generate is pressed, a two-digit hexadecimal number, from 00-FF, will appear on two of the seven-segment displays. Pressing reset will revert </w:t>
       </w:r>
       <w:r>
         <w:rPr>
@@ -310,67 +270,33 @@
           <w:kern w:val="0"/>
           <w14:ligatures w14:val="none"/>
         </w:rPr>
-        <w:t xml:space="preserve">random number generator, </w:t>
-      </w:r>
-      <w:proofErr w:type="spellStart"/>
-      <w:r>
-        <w:rPr>
-          <w:rFonts w:ascii="Times New Roman" w:eastAsia="Times New Roman" w:hAnsi="Times New Roman" w:cs="Times New Roman"/>
-          <w:kern w:val="0"/>
-          <w14:ligatures w14:val="none"/>
-        </w:rPr>
-        <w:t>rng</w:t>
-      </w:r>
-      <w:proofErr w:type="spellEnd"/>
-      <w:r>
-        <w:rPr>
-          <w:rFonts w:ascii="Times New Roman" w:eastAsia="Times New Roman" w:hAnsi="Times New Roman" w:cs="Times New Roman"/>
-          <w:kern w:val="0"/>
-          <w14:ligatures w14:val="none"/>
-        </w:rPr>
-        <w:t xml:space="preserve">, entity </w:t>
-      </w:r>
-      <w:r>
-        <w:rPr>
-          <w:rFonts w:ascii="Times New Roman" w:eastAsia="Times New Roman" w:hAnsi="Times New Roman" w:cs="Times New Roman"/>
-          <w:kern w:val="0"/>
-          <w14:ligatures w14:val="none"/>
-        </w:rPr>
-        <w:t>with ports for the on-board clock, seven-segment displays, and push buttons using the same names given in the Verilog file.</w:t>
-      </w:r>
-      <w:r>
-        <w:rPr>
-          <w:rFonts w:ascii="Times New Roman" w:eastAsia="Times New Roman" w:hAnsi="Times New Roman" w:cs="Times New Roman"/>
-          <w:kern w:val="0"/>
-          <w14:ligatures w14:val="none"/>
-        </w:rPr>
-        <w:t xml:space="preserve"> Only use the 10 MHz clock for this design. In the generic, create a </w:t>
-      </w:r>
-      <w:proofErr w:type="gramStart"/>
-      <w:r>
-        <w:rPr>
-          <w:rFonts w:ascii="Times New Roman" w:eastAsia="Times New Roman" w:hAnsi="Times New Roman" w:cs="Times New Roman"/>
-          <w:kern w:val="0"/>
-          <w14:ligatures w14:val="none"/>
-        </w:rPr>
-        <w:t>16 bit</w:t>
-      </w:r>
-      <w:proofErr w:type="gramEnd"/>
-      <w:r>
-        <w:rPr>
-          <w:rFonts w:ascii="Times New Roman" w:eastAsia="Times New Roman" w:hAnsi="Times New Roman" w:cs="Times New Roman"/>
-          <w:kern w:val="0"/>
-          <w14:ligatures w14:val="none"/>
-        </w:rPr>
-        <w:t xml:space="preserve"> logic vector for a seed value</w:t>
-      </w:r>
-      <w:r>
-        <w:rPr>
-          <w:rFonts w:ascii="Times New Roman" w:eastAsia="Times New Roman" w:hAnsi="Times New Roman" w:cs="Times New Roman"/>
-          <w:kern w:val="0"/>
-          <w14:ligatures w14:val="none"/>
-        </w:rPr>
-        <w:t xml:space="preserve">, and create a 16 bit hexadecimal value to populate the vector. For this design, the hexadecimal value A58B was used. Next, create architecture for the design. </w:t>
+        <w:t>random number generator, rng, entity with ports for the on-board clock, seven-segment displays, and push buttons using the same names given in the Verilog file. Only use the 10 MHz clock for this design. In the generic, create a 16 bit logic vector for a seed value</w:t>
+      </w:r>
+      <w:r>
+        <w:rPr>
+          <w:rFonts w:ascii="Times New Roman" w:eastAsia="Times New Roman" w:hAnsi="Times New Roman" w:cs="Times New Roman"/>
+          <w:kern w:val="0"/>
+          <w14:ligatures w14:val="none"/>
+        </w:rPr>
+        <w:t xml:space="preserve">, and create a 16 bit hexadecimal value to populate the vector. For this design, the hexadecimal value A58B was used. </w:t>
+      </w:r>
+    </w:p>
+    <w:p>
+      <w:pPr>
+        <w:spacing w:after="240" w:line="240" w:lineRule="auto"/>
+        <w:rPr>
+          <w:rFonts w:ascii="Times New Roman" w:eastAsia="Times New Roman" w:hAnsi="Times New Roman" w:cs="Times New Roman"/>
+          <w:kern w:val="0"/>
+          <w14:ligatures w14:val="none"/>
+        </w:rPr>
+      </w:pPr>
+      <w:r>
+        <w:rPr>
+          <w:rFonts w:ascii="Times New Roman" w:eastAsia="Times New Roman" w:hAnsi="Times New Roman" w:cs="Times New Roman"/>
+          <w:kern w:val="0"/>
+          <w14:ligatures w14:val="none"/>
+        </w:rPr>
+        <w:t xml:space="preserve">Next, create architecture for the design. </w:t>
       </w:r>
       <w:r>
         <w:rPr>
@@ -410,81 +336,8 @@
           <w:kern w:val="0"/>
           <w14:ligatures w14:val="none"/>
         </w:rPr>
-        <w:t xml:space="preserve">for </w:t>
-      </w:r>
-      <w:proofErr w:type="gramStart"/>
-      <w:r>
-        <w:rPr>
-          <w:rFonts w:ascii="Times New Roman" w:eastAsia="Times New Roman" w:hAnsi="Times New Roman" w:cs="Times New Roman"/>
-          <w:kern w:val="0"/>
-          <w14:ligatures w14:val="none"/>
-        </w:rPr>
-        <w:t>KEY(</w:t>
-      </w:r>
-      <w:proofErr w:type="gramEnd"/>
-      <w:r>
-        <w:rPr>
-          <w:rFonts w:ascii="Times New Roman" w:eastAsia="Times New Roman" w:hAnsi="Times New Roman" w:cs="Times New Roman"/>
-          <w:kern w:val="0"/>
-          <w14:ligatures w14:val="none"/>
-        </w:rPr>
-        <w:t xml:space="preserve">0) press, KEY(1) press, and a start state before either button is pushed. Make an else statement for an idle state to continuously update the LFSR to assist randomness. In the </w:t>
-      </w:r>
-      <w:proofErr w:type="gramStart"/>
-      <w:r>
-        <w:rPr>
-          <w:rFonts w:ascii="Times New Roman" w:eastAsia="Times New Roman" w:hAnsi="Times New Roman" w:cs="Times New Roman"/>
-          <w:kern w:val="0"/>
-          <w14:ligatures w14:val="none"/>
-        </w:rPr>
-        <w:t>KEY(</w:t>
-      </w:r>
-      <w:proofErr w:type="gramEnd"/>
-      <w:r>
-        <w:rPr>
-          <w:rFonts w:ascii="Times New Roman" w:eastAsia="Times New Roman" w:hAnsi="Times New Roman" w:cs="Times New Roman"/>
-          <w:kern w:val="0"/>
-          <w14:ligatures w14:val="none"/>
-        </w:rPr>
-        <w:t xml:space="preserve">0) press statement, reset the LFSR to the seed value and display it on the display. In the </w:t>
-      </w:r>
-      <w:proofErr w:type="gramStart"/>
-      <w:r>
-        <w:rPr>
-          <w:rFonts w:ascii="Times New Roman" w:eastAsia="Times New Roman" w:hAnsi="Times New Roman" w:cs="Times New Roman"/>
-          <w:kern w:val="0"/>
-          <w14:ligatures w14:val="none"/>
-        </w:rPr>
-        <w:t>KEY(</w:t>
-      </w:r>
-      <w:proofErr w:type="gramEnd"/>
-      <w:r>
-        <w:rPr>
-          <w:rFonts w:ascii="Times New Roman" w:eastAsia="Times New Roman" w:hAnsi="Times New Roman" w:cs="Times New Roman"/>
-          <w:kern w:val="0"/>
-          <w14:ligatures w14:val="none"/>
-        </w:rPr>
-        <w:t>1) press statement, display the LFSR that is continuously being updated. In the start state, display the original seed value. Create another process</w:t>
-      </w:r>
-      <w:r>
-        <w:rPr>
-          <w:rFonts w:ascii="Times New Roman" w:eastAsia="Times New Roman" w:hAnsi="Times New Roman" w:cs="Times New Roman"/>
-          <w:kern w:val="0"/>
-          <w14:ligatures w14:val="none"/>
-        </w:rPr>
-        <w:t xml:space="preserve"> sensitive to clock, and turn off the unused seven-segment displays.</w:t>
-      </w:r>
-    </w:p>
-    <w:p>
-      <w:pPr>
-        <w:spacing w:after="0" w:line="240" w:lineRule="auto"/>
-        <w:rPr>
-          <w:rFonts w:ascii="Arial" w:eastAsia="Times New Roman" w:hAnsi="Arial" w:cs="Arial"/>
-          <w:color w:val="000000"/>
-          <w:kern w:val="0"/>
-          <w14:ligatures w14:val="none"/>
-        </w:rPr>
-      </w:pPr>
+        <w:t xml:space="preserve">for KEY(0) press, KEY(1) press, and a start state before either button is pushed. </w:t>
+      </w:r>
     </w:p>
     <w:p>
       <w:pPr>
@@ -501,25 +354,41 @@
           <w:kern w:val="0"/>
           <w14:ligatures w14:val="none"/>
         </w:rPr>
-        <w:t xml:space="preserve">Next, create a testbench with the same generic and ports as the </w:t>
-      </w:r>
-      <w:proofErr w:type="spellStart"/>
-      <w:r>
-        <w:rPr>
-          <w:rFonts w:ascii="Times New Roman" w:eastAsia="Times New Roman" w:hAnsi="Times New Roman" w:cs="Times New Roman"/>
-          <w:kern w:val="0"/>
-          <w14:ligatures w14:val="none"/>
-        </w:rPr>
-        <w:t>rng</w:t>
-      </w:r>
-      <w:proofErr w:type="spellEnd"/>
-      <w:r>
-        <w:rPr>
-          <w:rFonts w:ascii="Times New Roman" w:eastAsia="Times New Roman" w:hAnsi="Times New Roman" w:cs="Times New Roman"/>
-          <w:kern w:val="0"/>
-          <w14:ligatures w14:val="none"/>
-        </w:rPr>
-        <w:t>. Define signals for the clock, buttons, and seven-segment displays as well as a constant for clock period. Start a process to vary the clock between one and zero every half clock period. Start another process to test the behavior of the design for the button pushes. Simulate the design using the testbench</w:t>
+        <w:t>Make an else statement for an idle state to continuously update the LFSR to assist randomness. In the KEY(0) press statement, reset the LFSR to the seed value and display it on the display. In the KEY(1) press statement, display the LFSR that is continuously being updated. In the start state, display the original seed value. Create another process</w:t>
+      </w:r>
+      <w:r>
+        <w:rPr>
+          <w:rFonts w:ascii="Times New Roman" w:eastAsia="Times New Roman" w:hAnsi="Times New Roman" w:cs="Times New Roman"/>
+          <w:kern w:val="0"/>
+          <w14:ligatures w14:val="none"/>
+        </w:rPr>
+        <w:t xml:space="preserve"> sensitive to clock, and turn off the unused seven-segment displays</w:t>
+      </w:r>
+      <w:r>
+        <w:rPr>
+          <w:rFonts w:ascii="Times New Roman" w:eastAsia="Times New Roman" w:hAnsi="Times New Roman" w:cs="Times New Roman"/>
+          <w:kern w:val="0"/>
+          <w14:ligatures w14:val="none"/>
+        </w:rPr>
+        <w:t>.</w:t>
+      </w:r>
+    </w:p>
+    <w:p>
+      <w:pPr>
+        <w:spacing w:after="240" w:line="240" w:lineRule="auto"/>
+        <w:rPr>
+          <w:rFonts w:ascii="Times New Roman" w:eastAsia="Times New Roman" w:hAnsi="Times New Roman" w:cs="Times New Roman"/>
+          <w:kern w:val="0"/>
+          <w14:ligatures w14:val="none"/>
+        </w:rPr>
+      </w:pPr>
+      <w:r>
+        <w:rPr>
+          <w:rFonts w:ascii="Times New Roman" w:eastAsia="Times New Roman" w:hAnsi="Times New Roman" w:cs="Times New Roman"/>
+          <w:kern w:val="0"/>
+          <w14:ligatures w14:val="none"/>
+        </w:rPr>
+        <w:t>Next, create a testbench with the same generic and ports as the rng. Define signals for the clock, buttons, and seven-segment displays as well as a constant for clock period. Start a process to vary the clock between one and zero every half clock period. Start another process to test the behavior of the design for the button pushes. Simulate the design using the testbench</w:t>
       </w:r>
       <w:r>
         <w:rPr>
@@ -610,7 +479,6 @@
           <w:kern w:val="0"/>
           <w14:ligatures w14:val="none"/>
         </w:rPr>
-        <w:lastRenderedPageBreak/>
         <w:t>Results</w:t>
       </w:r>
     </w:p>
@@ -641,7 +509,6 @@
         </w:rPr>
         <w:t xml:space="preserve">The </w:t>
       </w:r>
-      <w:proofErr w:type="spellStart"/>
       <w:r>
         <w:rPr>
           <w:rFonts w:ascii="Times New Roman" w:eastAsia="Times New Roman" w:hAnsi="Times New Roman" w:cs="Times New Roman"/>
@@ -650,7 +517,6 @@
         </w:rPr>
         <w:t>rng</w:t>
       </w:r>
-      <w:proofErr w:type="spellEnd"/>
       <w:r>
         <w:rPr>
           <w:rFonts w:ascii="Times New Roman" w:eastAsia="Times New Roman" w:hAnsi="Times New Roman" w:cs="Times New Roman"/>
@@ -681,25 +547,7 @@
           <w:kern w:val="0"/>
           <w14:ligatures w14:val="none"/>
         </w:rPr>
-        <w:t xml:space="preserve"> The design successfully resets to an original seed value by pushing reset, and generates random </w:t>
-      </w:r>
-      <w:proofErr w:type="gramStart"/>
-      <w:r>
-        <w:rPr>
-          <w:rFonts w:ascii="Times New Roman" w:eastAsia="Times New Roman" w:hAnsi="Times New Roman" w:cs="Times New Roman"/>
-          <w:kern w:val="0"/>
-          <w14:ligatures w14:val="none"/>
-        </w:rPr>
-        <w:t>two digit</w:t>
-      </w:r>
-      <w:proofErr w:type="gramEnd"/>
-      <w:r>
-        <w:rPr>
-          <w:rFonts w:ascii="Times New Roman" w:eastAsia="Times New Roman" w:hAnsi="Times New Roman" w:cs="Times New Roman"/>
-          <w:kern w:val="0"/>
-          <w14:ligatures w14:val="none"/>
-        </w:rPr>
-        <w:t xml:space="preserve"> hexadecimal numbers</w:t>
+        <w:t xml:space="preserve"> The design successfully resets to an original seed value by pushing reset, and generates random two digit hexadecimal numbers</w:t>
       </w:r>
       <w:r>
         <w:rPr>
@@ -713,13 +561,6 @@
     <w:p>
       <w:pPr>
         <w:spacing w:after="240" w:line="240" w:lineRule="auto"/>
-        <w:rPr>
-          <w:rFonts w:ascii="Times New Roman" w:eastAsia="Times New Roman" w:hAnsi="Times New Roman" w:cs="Times New Roman"/>
-          <w:kern w:val="0"/>
-          <w14:ligatures w14:val="none"/>
-        </w:rPr>
-      </w:pPr>
-      <w:r>
         <w:rPr>
           <w:rFonts w:ascii="Arial" w:eastAsia="Times New Roman" w:hAnsi="Arial" w:cs="Arial"/>
           <w:b/>
@@ -728,8 +569,7 @@
           <w:kern w:val="0"/>
           <w14:ligatures w14:val="none"/>
         </w:rPr>
-        <w:t>Fi</w:t>
-      </w:r>
+      </w:pPr>
       <w:r>
         <w:rPr>
           <w:rFonts w:ascii="Arial" w:eastAsia="Times New Roman" w:hAnsi="Arial" w:cs="Arial"/>
@@ -739,6 +579,17 @@
           <w:kern w:val="0"/>
           <w14:ligatures w14:val="none"/>
         </w:rPr>
+        <w:t>Fi</w:t>
+      </w:r>
+      <w:r>
+        <w:rPr>
+          <w:rFonts w:ascii="Arial" w:eastAsia="Times New Roman" w:hAnsi="Arial" w:cs="Arial"/>
+          <w:b/>
+          <w:bCs/>
+          <w:color w:val="000000"/>
+          <w:kern w:val="0"/>
+          <w14:ligatures w14:val="none"/>
+        </w:rPr>
         <w:t>gures</w:t>
       </w:r>
     </w:p>
@@ -746,22 +597,17 @@
       <w:pPr>
         <w:keepNext/>
         <w:spacing w:after="240" w:line="240" w:lineRule="auto"/>
-      </w:pPr>
-      <w:r>
-        <w:rPr>
-          <w:rFonts w:ascii="Arial" w:eastAsia="Times New Roman" w:hAnsi="Arial" w:cs="Arial"/>
-          <w:b/>
-          <w:bCs/>
+        <w:jc w:val="center"/>
+      </w:pPr>
+      <w:r>
+        <w:rPr>
           <w:noProof/>
-          <w:color w:val="000000"/>
-          <w:kern w:val="0"/>
-          <w14:ligatures w14:val="none"/>
         </w:rPr>
         <w:drawing>
-          <wp:inline distT="0" distB="0" distL="0" distR="0" wp14:anchorId="6AB109A6" wp14:editId="7A57362A">
-            <wp:extent cx="5886632" cy="2952750"/>
-            <wp:effectExtent l="0" t="0" r="0" b="0"/>
-            <wp:docPr id="1415264295" name="Picture 1" descr="A screenshot of a computer&#10;&#10;Description automatically generated"/>
+          <wp:inline distT="0" distB="0" distL="0" distR="0" wp14:anchorId="60467A4E" wp14:editId="37F87136">
+            <wp:extent cx="5943600" cy="2185670"/>
+            <wp:effectExtent l="0" t="0" r="0" b="5080"/>
+            <wp:docPr id="243112668" name="Picture 1" descr="A screen shot of a computer&#10;&#10;Description automatically generated"/>
             <wp:cNvGraphicFramePr>
               <a:graphicFrameLocks xmlns:a="http://schemas.openxmlformats.org/drawingml/2006/main" noChangeAspect="1"/>
             </wp:cNvGraphicFramePr>
@@ -769,36 +615,23 @@
               <a:graphicData uri="http://schemas.openxmlformats.org/drawingml/2006/picture">
                 <pic:pic xmlns:pic="http://schemas.openxmlformats.org/drawingml/2006/picture">
                   <pic:nvPicPr>
-                    <pic:cNvPr id="1415264295" name="Picture 1" descr="A screenshot of a computer&#10;&#10;Description automatically generated"/>
-                    <pic:cNvPicPr>
-                      <a:picLocks noChangeAspect="1" noChangeArrowheads="1"/>
-                    </pic:cNvPicPr>
+                    <pic:cNvPr id="243112668" name="Picture 1" descr="A screen shot of a computer&#10;&#10;Description automatically generated"/>
+                    <pic:cNvPicPr/>
                   </pic:nvPicPr>
                   <pic:blipFill>
-                    <a:blip r:embed="rId4">
-                      <a:extLst>
-                        <a:ext uri="{28A0092B-C50C-407E-A947-70E740481C1C}">
-                          <a14:useLocalDpi xmlns:a14="http://schemas.microsoft.com/office/drawing/2010/main" val="0"/>
-                        </a:ext>
-                      </a:extLst>
-                    </a:blip>
-                    <a:srcRect/>
+                    <a:blip r:embed="rId4"/>
                     <a:stretch>
                       <a:fillRect/>
                     </a:stretch>
                   </pic:blipFill>
-                  <pic:spPr bwMode="auto">
+                  <pic:spPr>
                     <a:xfrm>
                       <a:off x="0" y="0"/>
-                      <a:ext cx="5892201" cy="2955544"/>
+                      <a:ext cx="5943600" cy="2185670"/>
                     </a:xfrm>
                     <a:prstGeom prst="rect">
                       <a:avLst/>
                     </a:prstGeom>
-                    <a:noFill/>
-                    <a:ln>
-                      <a:noFill/>
-                    </a:ln>
                   </pic:spPr>
                 </pic:pic>
               </a:graphicData>
@@ -833,7 +666,7 @@
         <w:fldChar w:fldCharType="end"/>
       </w:r>
       <w:r>
-        <w:t>: Counting sequence, incremented on 'tick' variable</w:t>
+        <w:t>: Initial Reset Behavior</w:t>
       </w:r>
     </w:p>
     <w:p>
@@ -845,10 +678,10 @@
           <w:noProof/>
         </w:rPr>
         <w:drawing>
-          <wp:inline distT="0" distB="0" distL="0" distR="0" wp14:anchorId="4626C524" wp14:editId="5865D011">
-            <wp:extent cx="5934075" cy="2819400"/>
-            <wp:effectExtent l="0" t="0" r="9525" b="0"/>
-            <wp:docPr id="928309525" name="Picture 2"/>
+          <wp:inline distT="0" distB="0" distL="0" distR="0" wp14:anchorId="0BE7AF2F" wp14:editId="4BC4895F">
+            <wp:extent cx="5943600" cy="2698115"/>
+            <wp:effectExtent l="0" t="0" r="0" b="6985"/>
+            <wp:docPr id="1986322691" name="Picture 1" descr="A computer screen with lines and dots&#10;&#10;Description automatically generated"/>
             <wp:cNvGraphicFramePr>
               <a:graphicFrameLocks xmlns:a="http://schemas.openxmlformats.org/drawingml/2006/main" noChangeAspect="1"/>
             </wp:cNvGraphicFramePr>
@@ -856,36 +689,23 @@
               <a:graphicData uri="http://schemas.openxmlformats.org/drawingml/2006/picture">
                 <pic:pic xmlns:pic="http://schemas.openxmlformats.org/drawingml/2006/picture">
                   <pic:nvPicPr>
-                    <pic:cNvPr id="0" name="Picture 2"/>
-                    <pic:cNvPicPr>
-                      <a:picLocks noChangeAspect="1" noChangeArrowheads="1"/>
-                    </pic:cNvPicPr>
+                    <pic:cNvPr id="1986322691" name="Picture 1" descr="A computer screen with lines and dots&#10;&#10;Description automatically generated"/>
+                    <pic:cNvPicPr/>
                   </pic:nvPicPr>
                   <pic:blipFill>
-                    <a:blip r:embed="rId5">
-                      <a:extLst>
-                        <a:ext uri="{28A0092B-C50C-407E-A947-70E740481C1C}">
-                          <a14:useLocalDpi xmlns:a14="http://schemas.microsoft.com/office/drawing/2010/main" val="0"/>
-                        </a:ext>
-                      </a:extLst>
-                    </a:blip>
-                    <a:srcRect/>
+                    <a:blip r:embed="rId5"/>
                     <a:stretch>
                       <a:fillRect/>
                     </a:stretch>
                   </pic:blipFill>
-                  <pic:spPr bwMode="auto">
+                  <pic:spPr>
                     <a:xfrm>
                       <a:off x="0" y="0"/>
-                      <a:ext cx="5934075" cy="2819400"/>
+                      <a:ext cx="5943600" cy="2698115"/>
                     </a:xfrm>
                     <a:prstGeom prst="rect">
                       <a:avLst/>
                     </a:prstGeom>
-                    <a:noFill/>
-                    <a:ln>
-                      <a:noFill/>
-                    </a:ln>
                   </pic:spPr>
                 </pic:pic>
               </a:graphicData>
@@ -920,24 +740,27 @@
         <w:fldChar w:fldCharType="end"/>
       </w:r>
       <w:r>
-        <w:t>: Reset behavior</w:t>
-      </w:r>
-    </w:p>
-    <w:p>
-      <w:pPr>
-        <w:keepNext/>
+        <w:t>: Two number generations, followed by reset to return display to seed value</w:t>
+      </w:r>
+    </w:p>
+    <w:p>
+      <w:pPr>
+        <w:pStyle w:val="Caption"/>
         <w:jc w:val="center"/>
       </w:pPr>
       <w:r>
+        <w:lastRenderedPageBreak/>
+        <w:br/>
+      </w:r>
+      <w:r>
         <w:rPr>
           <w:noProof/>
         </w:rPr>
-        <w:lastRenderedPageBreak/>
         <w:drawing>
-          <wp:inline distT="0" distB="0" distL="0" distR="0" wp14:anchorId="54EBFBC9" wp14:editId="7EC5D082">
-            <wp:extent cx="5038725" cy="3162346"/>
-            <wp:effectExtent l="0" t="0" r="0" b="0"/>
-            <wp:docPr id="211739839" name="Picture 3" descr="A screenshot of a computer&#10;&#10;Description automatically generated"/>
+          <wp:inline distT="0" distB="0" distL="0" distR="0" wp14:anchorId="555C4062" wp14:editId="6A5ED54B">
+            <wp:extent cx="5279666" cy="3763454"/>
+            <wp:effectExtent l="0" t="0" r="0" b="8890"/>
+            <wp:docPr id="266045470" name="Picture 1" descr="A screenshot of a computer program&#10;&#10;Description automatically generated"/>
             <wp:cNvGraphicFramePr>
               <a:graphicFrameLocks xmlns:a="http://schemas.openxmlformats.org/drawingml/2006/main" noChangeAspect="1"/>
             </wp:cNvGraphicFramePr>
@@ -945,10 +768,8 @@
               <a:graphicData uri="http://schemas.openxmlformats.org/drawingml/2006/picture">
                 <pic:pic xmlns:pic="http://schemas.openxmlformats.org/drawingml/2006/picture">
                   <pic:nvPicPr>
-                    <pic:cNvPr id="211739839" name="Picture 3" descr="A screenshot of a computer&#10;&#10;Description automatically generated"/>
-                    <pic:cNvPicPr>
-                      <a:picLocks noChangeAspect="1" noChangeArrowheads="1"/>
-                    </pic:cNvPicPr>
+                    <pic:cNvPr id="266045470" name="Picture 1" descr="A screenshot of a computer program&#10;&#10;Description automatically generated"/>
+                    <pic:cNvPicPr/>
                   </pic:nvPicPr>
                   <pic:blipFill>
                     <a:blip r:embed="rId6">
@@ -958,23 +779,18 @@
                         </a:ext>
                       </a:extLst>
                     </a:blip>
-                    <a:srcRect/>
                     <a:stretch>
                       <a:fillRect/>
                     </a:stretch>
                   </pic:blipFill>
-                  <pic:spPr bwMode="auto">
+                  <pic:spPr>
                     <a:xfrm>
                       <a:off x="0" y="0"/>
-                      <a:ext cx="5044417" cy="3165918"/>
+                      <a:ext cx="5283614" cy="3766268"/>
                     </a:xfrm>
                     <a:prstGeom prst="rect">
                       <a:avLst/>
                     </a:prstGeom>
-                    <a:noFill/>
-                    <a:ln>
-                      <a:noFill/>
-                    </a:ln>
                   </pic:spPr>
                 </pic:pic>
               </a:graphicData>
@@ -986,9 +802,14 @@
     <w:p>
       <w:pPr>
         <w:pStyle w:val="Caption"/>
-      </w:pPr>
-      <w:r>
-        <w:t xml:space="preserve">                  Figure </w:t>
+        <w:rPr>
+          <w:rFonts w:ascii="Times New Roman" w:eastAsia="Times New Roman" w:hAnsi="Times New Roman" w:cs="Times New Roman"/>
+          <w:kern w:val="0"/>
+          <w14:ligatures w14:val="none"/>
+        </w:rPr>
+      </w:pPr>
+      <w:r>
+        <w:t xml:space="preserve">         Figure </w:t>
       </w:r>
       <w:r>
         <w:fldChar w:fldCharType="begin"/>
@@ -1009,35 +830,27 @@
         <w:fldChar w:fldCharType="end"/>
       </w:r>
       <w:r>
-        <w:t>: Timer incrementing effect</w:t>
-      </w:r>
-    </w:p>
-    <w:p>
-      <w:pPr>
-        <w:pStyle w:val="Caption"/>
+        <w:t xml:space="preserve">: </w:t>
+      </w:r>
+      <w:r>
+        <w:t>RNG.vhd Pt. 1</w:t>
+      </w:r>
+    </w:p>
+    <w:p>
+      <w:pPr>
         <w:keepNext/>
+        <w:spacing w:after="0" w:line="240" w:lineRule="auto"/>
         <w:jc w:val="center"/>
       </w:pPr>
       <w:r>
         <w:rPr>
-          <w:rFonts w:ascii="Arial" w:eastAsia="Times New Roman" w:hAnsi="Arial" w:cs="Arial"/>
-          <w:b/>
-          <w:bCs/>
-          <w:color w:val="000000"/>
-          <w:kern w:val="0"/>
-          <w14:ligatures w14:val="none"/>
-        </w:rPr>
-        <w:br/>
-      </w:r>
-      <w:r>
-        <w:rPr>
           <w:noProof/>
         </w:rPr>
         <w:drawing>
-          <wp:inline distT="0" distB="0" distL="0" distR="0" wp14:anchorId="555C4062" wp14:editId="53031CFB">
-            <wp:extent cx="5943600" cy="4236720"/>
-            <wp:effectExtent l="0" t="0" r="0" b="0"/>
-            <wp:docPr id="266045470" name="Picture 1" descr="A screenshot of a computer program&#10;&#10;Description automatically generated"/>
+          <wp:inline distT="0" distB="0" distL="0" distR="0" wp14:anchorId="7A7F7D1E" wp14:editId="48287844">
+            <wp:extent cx="5192202" cy="3348859"/>
+            <wp:effectExtent l="0" t="0" r="8890" b="4445"/>
+            <wp:docPr id="1919127673" name="Picture 2" descr="A computer screen shot of a program code&#10;&#10;Description automatically generated"/>
             <wp:cNvGraphicFramePr>
               <a:graphicFrameLocks xmlns:a="http://schemas.openxmlformats.org/drawingml/2006/main" noChangeAspect="1"/>
             </wp:cNvGraphicFramePr>
@@ -1045,7 +858,7 @@
               <a:graphicData uri="http://schemas.openxmlformats.org/drawingml/2006/picture">
                 <pic:pic xmlns:pic="http://schemas.openxmlformats.org/drawingml/2006/picture">
                   <pic:nvPicPr>
-                    <pic:cNvPr id="266045470" name="Picture 1" descr="A screenshot of a computer program&#10;&#10;Description automatically generated"/>
+                    <pic:cNvPr id="1919127673" name="Picture 2" descr="A computer screen shot of a program code&#10;&#10;Description automatically generated"/>
                     <pic:cNvPicPr/>
                   </pic:nvPicPr>
                   <pic:blipFill>
@@ -1063,7 +876,7 @@
                   <pic:spPr>
                     <a:xfrm>
                       <a:off x="0" y="0"/>
-                      <a:ext cx="5943600" cy="4236720"/>
+                      <a:ext cx="5196170" cy="3351418"/>
                     </a:xfrm>
                     <a:prstGeom prst="rect">
                       <a:avLst/>
@@ -1079,102 +892,6 @@
     <w:p>
       <w:pPr>
         <w:pStyle w:val="Caption"/>
-        <w:rPr>
-          <w:rFonts w:ascii="Times New Roman" w:eastAsia="Times New Roman" w:hAnsi="Times New Roman" w:cs="Times New Roman"/>
-          <w:kern w:val="0"/>
-          <w14:ligatures w14:val="none"/>
-        </w:rPr>
-      </w:pPr>
-      <w:r>
-        <w:t xml:space="preserve">         Figure </w:t>
-      </w:r>
-      <w:r>
-        <w:fldChar w:fldCharType="begin"/>
-      </w:r>
-      <w:r>
-        <w:instrText xml:space="preserve"> SEQ Figure \* ARABIC </w:instrText>
-      </w:r>
-      <w:r>
-        <w:fldChar w:fldCharType="separate"/>
-      </w:r>
-      <w:r>
-        <w:rPr>
-          <w:noProof/>
-        </w:rPr>
-        <w:t>4</w:t>
-      </w:r>
-      <w:r>
-        <w:fldChar w:fldCharType="end"/>
-      </w:r>
-      <w:r>
-        <w:t xml:space="preserve">: </w:t>
-      </w:r>
-      <w:proofErr w:type="spellStart"/>
-      <w:r>
-        <w:t>RNG.vhd</w:t>
-      </w:r>
-      <w:proofErr w:type="spellEnd"/>
-      <w:r>
-        <w:t xml:space="preserve"> file Pt. 1</w:t>
-      </w:r>
-    </w:p>
-    <w:p>
-      <w:pPr>
-        <w:keepNext/>
-        <w:spacing w:after="0" w:line="240" w:lineRule="auto"/>
-        <w:jc w:val="center"/>
-      </w:pPr>
-      <w:r>
-        <w:rPr>
-          <w:noProof/>
-        </w:rPr>
-        <w:lastRenderedPageBreak/>
-        <w:drawing>
-          <wp:inline distT="0" distB="0" distL="0" distR="0" wp14:anchorId="7A7F7D1E" wp14:editId="60FDF5DA">
-            <wp:extent cx="5943600" cy="3833495"/>
-            <wp:effectExtent l="0" t="0" r="0" b="0"/>
-            <wp:docPr id="1919127673" name="Picture 2" descr="A computer screen shot of a program code&#10;&#10;Description automatically generated"/>
-            <wp:cNvGraphicFramePr>
-              <a:graphicFrameLocks xmlns:a="http://schemas.openxmlformats.org/drawingml/2006/main" noChangeAspect="1"/>
-            </wp:cNvGraphicFramePr>
-            <a:graphic xmlns:a="http://schemas.openxmlformats.org/drawingml/2006/main">
-              <a:graphicData uri="http://schemas.openxmlformats.org/drawingml/2006/picture">
-                <pic:pic xmlns:pic="http://schemas.openxmlformats.org/drawingml/2006/picture">
-                  <pic:nvPicPr>
-                    <pic:cNvPr id="1919127673" name="Picture 2" descr="A computer screen shot of a program code&#10;&#10;Description automatically generated"/>
-                    <pic:cNvPicPr/>
-                  </pic:nvPicPr>
-                  <pic:blipFill>
-                    <a:blip r:embed="rId8">
-                      <a:extLst>
-                        <a:ext uri="{28A0092B-C50C-407E-A947-70E740481C1C}">
-                          <a14:useLocalDpi xmlns:a14="http://schemas.microsoft.com/office/drawing/2010/main" val="0"/>
-                        </a:ext>
-                      </a:extLst>
-                    </a:blip>
-                    <a:stretch>
-                      <a:fillRect/>
-                    </a:stretch>
-                  </pic:blipFill>
-                  <pic:spPr>
-                    <a:xfrm>
-                      <a:off x="0" y="0"/>
-                      <a:ext cx="5943600" cy="3833495"/>
-                    </a:xfrm>
-                    <a:prstGeom prst="rect">
-                      <a:avLst/>
-                    </a:prstGeom>
-                  </pic:spPr>
-                </pic:pic>
-              </a:graphicData>
-            </a:graphic>
-          </wp:inline>
-        </w:drawing>
-      </w:r>
-    </w:p>
-    <w:p>
-      <w:pPr>
-        <w:pStyle w:val="Caption"/>
         <w:ind w:left="720"/>
       </w:pPr>
       <w:r>
@@ -1194,7 +911,7 @@
         <w:rPr>
           <w:noProof/>
         </w:rPr>
-        <w:t>5</w:t>
+        <w:t>4</w:t>
       </w:r>
       <w:r>
         <w:fldChar w:fldCharType="end"/>
@@ -1202,16 +919,11 @@
       <w:r>
         <w:t xml:space="preserve">: </w:t>
       </w:r>
-      <w:proofErr w:type="spellStart"/>
       <w:r>
         <w:t>RNG</w:t>
       </w:r>
       <w:r>
-        <w:t>.vhd</w:t>
-      </w:r>
-      <w:proofErr w:type="spellEnd"/>
-      <w:r>
-        <w:t xml:space="preserve"> Pt. 2</w:t>
+        <w:t>.vhd Pt. 2</w:t>
       </w:r>
     </w:p>
     <w:p>
@@ -1241,7 +953,7 @@
                     <pic:cNvPicPr/>
                   </pic:nvPicPr>
                   <pic:blipFill>
-                    <a:blip r:embed="rId9">
+                    <a:blip r:embed="rId8">
                       <a:extLst>
                         <a:ext uri="{28A0092B-C50C-407E-A947-70E740481C1C}">
                           <a14:useLocalDpi xmlns:a14="http://schemas.microsoft.com/office/drawing/2010/main" val="0"/>
@@ -1295,7 +1007,7 @@
         <w:rPr>
           <w:noProof/>
         </w:rPr>
-        <w:t>6</w:t>
+        <w:t>5</w:t>
       </w:r>
       <w:r>
         <w:fldChar w:fldCharType="end"/>
@@ -1303,16 +1015,11 @@
       <w:r>
         <w:t xml:space="preserve">: </w:t>
       </w:r>
-      <w:proofErr w:type="spellStart"/>
       <w:r>
         <w:t>RNG_TB</w:t>
       </w:r>
       <w:r>
-        <w:t>.vhd</w:t>
-      </w:r>
-      <w:proofErr w:type="spellEnd"/>
-      <w:r>
-        <w:t xml:space="preserve"> Pt. </w:t>
+        <w:t xml:space="preserve">.vhd Pt. </w:t>
       </w:r>
       <w:r>
         <w:t>1</w:t>
@@ -1357,7 +1064,7 @@
                     <pic:cNvPicPr/>
                   </pic:nvPicPr>
                   <pic:blipFill>
-                    <a:blip r:embed="rId10">
+                    <a:blip r:embed="rId9">
                       <a:extLst>
                         <a:ext uri="{28A0092B-C50C-407E-A947-70E740481C1C}">
                           <a14:useLocalDpi xmlns:a14="http://schemas.microsoft.com/office/drawing/2010/main" val="0"/>
@@ -1411,7 +1118,7 @@
         <w:rPr>
           <w:noProof/>
         </w:rPr>
-        <w:t>7</w:t>
+        <w:t>6</w:t>
       </w:r>
       <w:r>
         <w:fldChar w:fldCharType="end"/>
@@ -1419,16 +1126,11 @@
       <w:r>
         <w:t xml:space="preserve">: </w:t>
       </w:r>
-      <w:proofErr w:type="spellStart"/>
       <w:r>
         <w:t>RNG_TB</w:t>
       </w:r>
       <w:r>
-        <w:t>.vhd</w:t>
-      </w:r>
-      <w:proofErr w:type="spellEnd"/>
-      <w:r>
-        <w:t xml:space="preserve"> file Pt. </w:t>
+        <w:t xml:space="preserve">.vhd file Pt. </w:t>
       </w:r>
       <w:r>
         <w:t>2</w:t>

</xml_diff>

<commit_message>
Making header and putting tsp into place.
Need to modify code to fit grid approach
</commit_message>
<xml_diff>
--- a/Lab3/Lab 3 report.docx
+++ b/Lab3/Lab 3 report.docx
@@ -21,18 +21,7 @@
           <w:szCs w:val="22"/>
           <w14:ligatures w14:val="none"/>
         </w:rPr>
-        <w:t>9/</w:t>
-      </w:r>
-      <w:r>
-        <w:rPr>
-          <w:rFonts w:ascii="Arial" w:eastAsia="Times New Roman" w:hAnsi="Arial" w:cs="Arial"/>
-          <w:color w:val="000000"/>
-          <w:kern w:val="0"/>
-          <w:sz w:val="22"/>
-          <w:szCs w:val="22"/>
-          <w14:ligatures w14:val="none"/>
-        </w:rPr>
-        <w:t>30</w:t>
+        <w:t>10/01</w:t>
       </w:r>
       <w:r>
         <w:rPr>
@@ -647,24 +636,14 @@
       <w:r>
         <w:t xml:space="preserve">Figure </w:t>
       </w:r>
-      <w:r>
-        <w:fldChar w:fldCharType="begin"/>
-      </w:r>
-      <w:r>
-        <w:instrText xml:space="preserve"> SEQ Figure \* ARABIC </w:instrText>
-      </w:r>
-      <w:r>
-        <w:fldChar w:fldCharType="separate"/>
-      </w:r>
-      <w:r>
-        <w:rPr>
-          <w:noProof/>
-        </w:rPr>
-        <w:t>1</w:t>
-      </w:r>
-      <w:r>
-        <w:fldChar w:fldCharType="end"/>
-      </w:r>
+      <w:fldSimple w:instr=" SEQ Figure \* ARABIC ">
+        <w:r>
+          <w:rPr>
+            <w:noProof/>
+          </w:rPr>
+          <w:t>1</w:t>
+        </w:r>
+      </w:fldSimple>
       <w:r>
         <w:t>: Initial Reset Behavior</w:t>
       </w:r>
@@ -721,24 +700,14 @@
       <w:r>
         <w:t xml:space="preserve">Figure </w:t>
       </w:r>
-      <w:r>
-        <w:fldChar w:fldCharType="begin"/>
-      </w:r>
-      <w:r>
-        <w:instrText xml:space="preserve"> SEQ Figure \* ARABIC </w:instrText>
-      </w:r>
-      <w:r>
-        <w:fldChar w:fldCharType="separate"/>
-      </w:r>
-      <w:r>
-        <w:rPr>
-          <w:noProof/>
-        </w:rPr>
-        <w:t>2</w:t>
-      </w:r>
-      <w:r>
-        <w:fldChar w:fldCharType="end"/>
-      </w:r>
+      <w:fldSimple w:instr=" SEQ Figure \* ARABIC ">
+        <w:r>
+          <w:rPr>
+            <w:noProof/>
+          </w:rPr>
+          <w:t>2</w:t>
+        </w:r>
+      </w:fldSimple>
       <w:r>
         <w:t>: Two number generations, followed by reset to return display to seed value</w:t>
       </w:r>
@@ -811,24 +780,14 @@
       <w:r>
         <w:t xml:space="preserve">         Figure </w:t>
       </w:r>
-      <w:r>
-        <w:fldChar w:fldCharType="begin"/>
-      </w:r>
-      <w:r>
-        <w:instrText xml:space="preserve"> SEQ Figure \* ARABIC </w:instrText>
-      </w:r>
-      <w:r>
-        <w:fldChar w:fldCharType="separate"/>
-      </w:r>
-      <w:r>
-        <w:rPr>
-          <w:noProof/>
-        </w:rPr>
-        <w:t>3</w:t>
-      </w:r>
-      <w:r>
-        <w:fldChar w:fldCharType="end"/>
-      </w:r>
+      <w:fldSimple w:instr=" SEQ Figure \* ARABIC ">
+        <w:r>
+          <w:rPr>
+            <w:noProof/>
+          </w:rPr>
+          <w:t>3</w:t>
+        </w:r>
+      </w:fldSimple>
       <w:r>
         <w:t xml:space="preserve">: </w:t>
       </w:r>
@@ -898,24 +857,14 @@
         <w:br/>
         <w:t xml:space="preserve">   Figure </w:t>
       </w:r>
-      <w:r>
-        <w:fldChar w:fldCharType="begin"/>
-      </w:r>
-      <w:r>
-        <w:instrText xml:space="preserve"> SEQ Figure \* ARABIC </w:instrText>
-      </w:r>
-      <w:r>
-        <w:fldChar w:fldCharType="separate"/>
-      </w:r>
-      <w:r>
-        <w:rPr>
-          <w:noProof/>
-        </w:rPr>
-        <w:t>4</w:t>
-      </w:r>
-      <w:r>
-        <w:fldChar w:fldCharType="end"/>
-      </w:r>
+      <w:fldSimple w:instr=" SEQ Figure \* ARABIC ">
+        <w:r>
+          <w:rPr>
+            <w:noProof/>
+          </w:rPr>
+          <w:t>4</w:t>
+        </w:r>
+      </w:fldSimple>
       <w:r>
         <w:t xml:space="preserve">: </w:t>
       </w:r>
@@ -994,24 +943,14 @@
         <w:br/>
         <w:t xml:space="preserve">                 Figure </w:t>
       </w:r>
-      <w:r>
-        <w:fldChar w:fldCharType="begin"/>
-      </w:r>
-      <w:r>
-        <w:instrText xml:space="preserve"> SEQ Figure \* ARABIC </w:instrText>
-      </w:r>
-      <w:r>
-        <w:fldChar w:fldCharType="separate"/>
-      </w:r>
-      <w:r>
-        <w:rPr>
-          <w:noProof/>
-        </w:rPr>
-        <w:t>5</w:t>
-      </w:r>
-      <w:r>
-        <w:fldChar w:fldCharType="end"/>
-      </w:r>
+      <w:fldSimple w:instr=" SEQ Figure \* ARABIC ">
+        <w:r>
+          <w:rPr>
+            <w:noProof/>
+          </w:rPr>
+          <w:t>5</w:t>
+        </w:r>
+      </w:fldSimple>
       <w:r>
         <w:t xml:space="preserve">: </w:t>
       </w:r>
@@ -1105,24 +1044,14 @@
         <w:br/>
         <w:t xml:space="preserve">                     Figure </w:t>
       </w:r>
-      <w:r>
-        <w:fldChar w:fldCharType="begin"/>
-      </w:r>
-      <w:r>
-        <w:instrText xml:space="preserve"> SEQ Figure \* ARABIC </w:instrText>
-      </w:r>
-      <w:r>
-        <w:fldChar w:fldCharType="separate"/>
-      </w:r>
-      <w:r>
-        <w:rPr>
-          <w:noProof/>
-        </w:rPr>
-        <w:t>6</w:t>
-      </w:r>
-      <w:r>
-        <w:fldChar w:fldCharType="end"/>
-      </w:r>
+      <w:fldSimple w:instr=" SEQ Figure \* ARABIC ">
+        <w:r>
+          <w:rPr>
+            <w:noProof/>
+          </w:rPr>
+          <w:t>6</w:t>
+        </w:r>
+      </w:fldSimple>
       <w:r>
         <w:t xml:space="preserve">: </w:t>
       </w:r>

</xml_diff>